<commit_message>
more sorting / duplicates
</commit_message>
<xml_diff>
--- a/data/Field notes/HEAD field notes 2016.docx
+++ b/data/Field notes/HEAD field notes 2016.docx
@@ -1,6 +1,6 @@
 
 <file path=word/document.xml><?xml version="1.0" encoding="utf-8"?>
-<w:document xmlns:wpc="http://schemas.microsoft.com/office/word/2010/wordprocessingCanvas" xmlns:cx="http://schemas.microsoft.com/office/drawing/2014/chartex" xmlns:cx1="http://schemas.microsoft.com/office/drawing/2015/9/8/chartex" xmlns:cx2="http://schemas.microsoft.com/office/drawing/2015/10/21/chartex" xmlns:cx3="http://schemas.microsoft.com/office/drawing/2016/5/9/chartex" xmlns:cx4="http://schemas.microsoft.com/office/drawing/2016/5/10/chartex" xmlns:cx5="http://schemas.microsoft.com/office/drawing/2016/5/11/chartex" xmlns:cx6="http://schemas.microsoft.com/office/drawing/2016/5/12/chartex" xmlns:cx7="http://schemas.microsoft.com/office/drawing/2016/5/13/chartex" xmlns:cx8="http://schemas.microsoft.com/office/drawing/2016/5/14/chartex" xmlns:mc="http://schemas.openxmlformats.org/markup-compatibility/2006" xmlns:aink="http://schemas.microsoft.com/office/drawing/2016/ink" xmlns:am3d="http://schemas.microsoft.com/office/drawing/2017/model3d" xmlns:o="urn:schemas-microsoft-com:office:office" xmlns:r="http://schemas.openxmlformats.org/officeDocument/2006/relationships" xmlns:m="http://schemas.openxmlformats.org/officeDocument/2006/math" xmlns:v="urn:schemas-microsoft-com:vml" xmlns:wp14="http://schemas.microsoft.com/office/word/2010/wordprocessingDrawing" xmlns:wp="http://schemas.openxmlformats.org/drawingml/2006/wordprocessingDrawing" xmlns:w10="urn:schemas-microsoft-com:office:word" xmlns:w="http://schemas.openxmlformats.org/wordprocessingml/2006/main" xmlns:w14="http://schemas.microsoft.com/office/word/2010/wordml" xmlns:w15="http://schemas.microsoft.com/office/word/2012/wordml" xmlns:w16cid="http://schemas.microsoft.com/office/word/2016/wordml/cid" xmlns:w16se="http://schemas.microsoft.com/office/word/2015/wordml/symex" xmlns:wpg="http://schemas.microsoft.com/office/word/2010/wordprocessingGroup" xmlns:wpi="http://schemas.microsoft.com/office/word/2010/wordprocessingInk" xmlns:wne="http://schemas.microsoft.com/office/word/2006/wordml" xmlns:wps="http://schemas.microsoft.com/office/word/2010/wordprocessingShape" mc:Ignorable="w14 w15 w16se w16cid wp14">
+<w:document xmlns:wpc="http://schemas.microsoft.com/office/word/2010/wordprocessingCanvas" xmlns:mo="http://schemas.microsoft.com/office/mac/office/2008/main" xmlns:mc="http://schemas.openxmlformats.org/markup-compatibility/2006" xmlns:mv="urn:schemas-microsoft-com:mac:vml" xmlns:o="urn:schemas-microsoft-com:office:office" xmlns:r="http://schemas.openxmlformats.org/officeDocument/2006/relationships" xmlns:m="http://schemas.openxmlformats.org/officeDocument/2006/math" xmlns:v="urn:schemas-microsoft-com:vml" xmlns:wp14="http://schemas.microsoft.com/office/word/2010/wordprocessingDrawing" xmlns:wp="http://schemas.openxmlformats.org/drawingml/2006/wordprocessingDrawing" xmlns:w10="urn:schemas-microsoft-com:office:word" xmlns:w="http://schemas.openxmlformats.org/wordprocessingml/2006/main" xmlns:w14="http://schemas.microsoft.com/office/word/2010/wordml" xmlns:w15="http://schemas.microsoft.com/office/word/2012/wordml" xmlns:wpg="http://schemas.microsoft.com/office/word/2010/wordprocessingGroup" xmlns:wpi="http://schemas.microsoft.com/office/word/2010/wordprocessingInk" xmlns:wne="http://schemas.microsoft.com/office/word/2006/wordml" xmlns:wps="http://schemas.microsoft.com/office/word/2010/wordprocessingShape" mc:Ignorable="w14 w15 wp14">
   <w:body>
     <w:p>
       <w:pPr>
@@ -8,6 +8,8 @@
           <w:b/>
         </w:rPr>
       </w:pPr>
+      <w:bookmarkStart w:id="0" w:name="_GoBack"/>
+      <w:bookmarkEnd w:id="0"/>
       <w:r>
         <w:rPr>
           <w:b/>
@@ -85,15 +87,7 @@
         </w:numPr>
       </w:pPr>
       <w:r>
-        <w:t xml:space="preserve">Dan G., David </w:t>
-      </w:r>
-      <w:proofErr w:type="spellStart"/>
-      <w:r>
-        <w:t>LaFever</w:t>
-      </w:r>
-      <w:proofErr w:type="spellEnd"/>
-      <w:r>
-        <w:t>, Kate Hayes</w:t>
+        <w:t>Dan G., David LaFever, Kate Hayes</w:t>
       </w:r>
     </w:p>
     <w:p/>
@@ -305,15 +299,7 @@
         <w:t>:</w:t>
       </w:r>
       <w:r>
-        <w:t xml:space="preserve"> 3” </w:t>
-      </w:r>
-      <w:proofErr w:type="spellStart"/>
-      <w:r>
-        <w:t>polycarb</w:t>
-      </w:r>
-      <w:proofErr w:type="spellEnd"/>
-      <w:r>
-        <w:t xml:space="preserve"> tube</w:t>
+        <w:t xml:space="preserve"> 3” polycarb tube</w:t>
       </w:r>
       <w:r>
         <w:t>, t</w:t>
@@ -337,15 +323,7 @@
         <w:t>(</w:t>
       </w:r>
       <w:r>
-        <w:t xml:space="preserve">See </w:t>
-      </w:r>
-      <w:proofErr w:type="spellStart"/>
-      <w:r>
-        <w:t>iphone</w:t>
-      </w:r>
-      <w:proofErr w:type="spellEnd"/>
-      <w:r>
-        <w:t xml:space="preserve"> photos</w:t>
+        <w:t>See iphone photos</w:t>
       </w:r>
       <w:r>
         <w:t>)</w:t>
@@ -643,15 +621,7 @@
         </w:numPr>
       </w:pPr>
       <w:r>
-        <w:t xml:space="preserve">2 </w:t>
-      </w:r>
-      <w:proofErr w:type="spellStart"/>
-      <w:r>
-        <w:t>iphone</w:t>
-      </w:r>
-      <w:proofErr w:type="spellEnd"/>
-      <w:r>
-        <w:t xml:space="preserve"> photos of wrapping up core</w:t>
+        <w:t>2 iphone photos of wrapping up core</w:t>
       </w:r>
     </w:p>
     <w:p>
@@ -697,13 +667,8 @@
     </w:p>
     <w:p>
       <w:r>
-        <w:t xml:space="preserve">More probing wet areas, consistently 50 cm of </w:t>
-      </w:r>
-      <w:proofErr w:type="spellStart"/>
-      <w:r>
-        <w:t>sed</w:t>
-      </w:r>
-      <w:proofErr w:type="spellEnd"/>
+        <w:t>More probing wet areas, consistently 50 cm of sed</w:t>
+      </w:r>
     </w:p>
     <w:p/>
     <w:p>
@@ -749,15 +714,7 @@
         </w:numPr>
       </w:pPr>
       <w:r>
-        <w:t xml:space="preserve">Looks good – </w:t>
-      </w:r>
-      <w:proofErr w:type="spellStart"/>
-      <w:r>
-        <w:t>iphone</w:t>
-      </w:r>
-      <w:proofErr w:type="spellEnd"/>
-      <w:r>
-        <w:t xml:space="preserve"> photo</w:t>
+        <w:t>Looks good – iphone photo</w:t>
       </w:r>
     </w:p>
     <w:p>
@@ -1063,15 +1020,7 @@
         </w:numPr>
       </w:pPr>
       <w:r>
-        <w:t>some drag-</w:t>
-      </w:r>
-      <w:proofErr w:type="spellStart"/>
-      <w:r>
-        <w:t>alongs</w:t>
-      </w:r>
-      <w:proofErr w:type="spellEnd"/>
-      <w:r>
-        <w:t xml:space="preserve"> on tip to base</w:t>
+        <w:t>some drag-alongs on tip to base</w:t>
       </w:r>
     </w:p>
     <w:p>
@@ -1229,22 +1178,10 @@
         <w:rPr>
           <w:b/>
         </w:rPr>
-        <w:lastRenderedPageBreak/>
         <w:t>GOV3</w:t>
       </w:r>
       <w:r>
-        <w:t xml:space="preserve"> – N 40.62040, W </w:t>
-      </w:r>
-      <w:bookmarkStart w:id="0" w:name="_GoBack"/>
-      <w:r>
-        <w:t>-</w:t>
-      </w:r>
-      <w:r>
-        <w:t xml:space="preserve">124.08135 </w:t>
-      </w:r>
-      <w:bookmarkEnd w:id="0"/>
-      <w:r>
-        <w:t>(+/- 9m)</w:t>
+        <w:t xml:space="preserve"> – N 40.62040, W 124.08135 (+/- 9m)</w:t>
       </w:r>
     </w:p>
     <w:p>
@@ -1256,15 +1193,7 @@
         </w:numPr>
       </w:pPr>
       <w:r>
-        <w:t>C14 sampling on face of small pit, into vials [</w:t>
-      </w:r>
-      <w:proofErr w:type="spellStart"/>
-      <w:r>
-        <w:t>kate</w:t>
-      </w:r>
-      <w:proofErr w:type="spellEnd"/>
-      <w:r>
-        <w:t xml:space="preserve"> has photo of pit]</w:t>
+        <w:t>C14 sampling on face of small pit, into vials [kate has photo of pit]</w:t>
       </w:r>
     </w:p>
     <w:p>
@@ -1377,13 +1306,8 @@
         <w:t>GOV1</w:t>
       </w:r>
       <w:r>
-        <w:t xml:space="preserve"> – wildcat sandstone, </w:t>
-      </w:r>
-      <w:proofErr w:type="spellStart"/>
-      <w:r>
-        <w:t>roadcut</w:t>
-      </w:r>
-      <w:proofErr w:type="spellEnd"/>
+        <w:t xml:space="preserve"> – wildcat sandstone, roadcut</w:t>
+      </w:r>
     </w:p>
     <w:p>
       <w:pPr>
@@ -1487,15 +1411,7 @@
         </w:numPr>
       </w:pPr>
       <w:r>
-        <w:t xml:space="preserve">130 – 170: lighter </w:t>
-      </w:r>
-      <w:proofErr w:type="spellStart"/>
-      <w:r>
-        <w:t>tan</w:t>
-      </w:r>
-      <w:proofErr w:type="spellEnd"/>
-      <w:r>
-        <w:t xml:space="preserve"> angular rocks, therefore C horizon</w:t>
+        <w:t>130 – 170: lighter tan angular rocks, therefore C horizon</w:t>
       </w:r>
     </w:p>
     <w:p>
@@ -1519,13 +1435,8 @@
         </w:numPr>
       </w:pPr>
       <w:r>
-        <w:t xml:space="preserve">Several photos on OLYMPUS and </w:t>
-      </w:r>
-      <w:proofErr w:type="spellStart"/>
-      <w:r>
-        <w:t>iphone</w:t>
-      </w:r>
-      <w:proofErr w:type="spellEnd"/>
+        <w:t>Several photos on OLYMPUS and iphone</w:t>
+      </w:r>
     </w:p>
     <w:p>
       <w:pPr>
@@ -1560,15 +1471,7 @@
         </w:numPr>
       </w:pPr>
       <w:r>
-        <w:t xml:space="preserve">Slope: ~28 degrees, aspect: 220 degrees [according to </w:t>
-      </w:r>
-      <w:proofErr w:type="spellStart"/>
-      <w:r>
-        <w:t>iphone</w:t>
-      </w:r>
-      <w:proofErr w:type="spellEnd"/>
-      <w:r>
-        <w:t xml:space="preserve"> theodolite]</w:t>
+        <w:t>Slope: ~28 degrees, aspect: 220 degrees [according to iphone theodolite]</w:t>
       </w:r>
     </w:p>
     <w:p>
@@ -1604,13 +1507,8 @@
         </w:numPr>
       </w:pPr>
       <w:r>
-        <w:t xml:space="preserve">10-160 every 10cm, into </w:t>
-      </w:r>
-      <w:proofErr w:type="spellStart"/>
-      <w:r>
-        <w:t>whirlpacks</w:t>
-      </w:r>
-      <w:proofErr w:type="spellEnd"/>
+        <w:t>10-160 every 10cm, into whirlpacks</w:t>
+      </w:r>
     </w:p>
     <w:p/>
     <w:p>
@@ -1651,15 +1549,7 @@
         <w:t>SCW-01</w:t>
       </w:r>
       <w:r>
-        <w:t xml:space="preserve"> – </w:t>
-      </w:r>
-      <w:proofErr w:type="spellStart"/>
-      <w:r>
-        <w:t>Roadcuts</w:t>
-      </w:r>
-      <w:proofErr w:type="spellEnd"/>
-      <w:r>
-        <w:t>, past Salmon Pass</w:t>
+        <w:t xml:space="preserve"> – Roadcuts, past Salmon Pass</w:t>
       </w:r>
       <w:r>
         <w:t>: N 40.61561, W 124. 06746 (+/- 6 m)</w:t>
@@ -1797,15 +1687,7 @@
         </w:tabs>
       </w:pPr>
       <w:r>
-        <w:t xml:space="preserve">3 </w:t>
-      </w:r>
-      <w:proofErr w:type="spellStart"/>
-      <w:r>
-        <w:t>iphone</w:t>
-      </w:r>
-      <w:proofErr w:type="spellEnd"/>
-      <w:r>
-        <w:t xml:space="preserve"> photos with tape measure</w:t>
+        <w:t>3 iphone photos with tape measure</w:t>
       </w:r>
     </w:p>
     <w:p>
@@ -1820,23 +1702,7 @@
         </w:tabs>
       </w:pPr>
       <w:r>
-        <w:t xml:space="preserve">2 photos of 150-171 layers showing </w:t>
-      </w:r>
-      <w:proofErr w:type="spellStart"/>
-      <w:r>
-        <w:t>glaying</w:t>
-      </w:r>
-      <w:proofErr w:type="spellEnd"/>
-      <w:r>
-        <w:t xml:space="preserve">, </w:t>
-      </w:r>
-      <w:proofErr w:type="spellStart"/>
-      <w:r>
-        <w:t>foresets</w:t>
-      </w:r>
-      <w:proofErr w:type="spellEnd"/>
-      <w:r>
-        <w:t>?</w:t>
+        <w:t>2 photos of 150-171 layers showing glaying, foresets?</w:t>
       </w:r>
     </w:p>
     <w:p>
@@ -1917,15 +1783,7 @@
         <w:t>30 cm pit</w:t>
       </w:r>
       <w:r>
-        <w:t xml:space="preserve">, </w:t>
-      </w:r>
-      <w:proofErr w:type="spellStart"/>
-      <w:r>
-        <w:t>iphone</w:t>
-      </w:r>
-      <w:proofErr w:type="spellEnd"/>
-      <w:r>
-        <w:t xml:space="preserve"> photo</w:t>
+        <w:t>, iphone photo</w:t>
       </w:r>
     </w:p>
     <w:p>
@@ -1961,7 +1819,6 @@
         </w:numPr>
       </w:pPr>
       <w:r>
-        <w:lastRenderedPageBreak/>
         <w:t>11 cm – large, in bag (hard to break apart)</w:t>
       </w:r>
     </w:p>
@@ -2520,7 +2377,6 @@
         </w:numPr>
       </w:pPr>
       <w:r>
-        <w:lastRenderedPageBreak/>
         <w:t>Soil Profile description:</w:t>
       </w:r>
     </w:p>
@@ -3092,8 +2948,8 @@
 </file>
 
 <file path=word/numbering.xml><?xml version="1.0" encoding="utf-8"?>
-<w:numbering xmlns:wpc="http://schemas.microsoft.com/office/word/2010/wordprocessingCanvas" xmlns:cx="http://schemas.microsoft.com/office/drawing/2014/chartex" xmlns:cx1="http://schemas.microsoft.com/office/drawing/2015/9/8/chartex" xmlns:cx2="http://schemas.microsoft.com/office/drawing/2015/10/21/chartex" xmlns:cx3="http://schemas.microsoft.com/office/drawing/2016/5/9/chartex" xmlns:cx4="http://schemas.microsoft.com/office/drawing/2016/5/10/chartex" xmlns:cx5="http://schemas.microsoft.com/office/drawing/2016/5/11/chartex" xmlns:cx6="http://schemas.microsoft.com/office/drawing/2016/5/12/chartex" xmlns:cx7="http://schemas.microsoft.com/office/drawing/2016/5/13/chartex" xmlns:cx8="http://schemas.microsoft.com/office/drawing/2016/5/14/chartex" xmlns:mc="http://schemas.openxmlformats.org/markup-compatibility/2006" xmlns:aink="http://schemas.microsoft.com/office/drawing/2016/ink" xmlns:am3d="http://schemas.microsoft.com/office/drawing/2017/model3d" xmlns:o="urn:schemas-microsoft-com:office:office" xmlns:r="http://schemas.openxmlformats.org/officeDocument/2006/relationships" xmlns:m="http://schemas.openxmlformats.org/officeDocument/2006/math" xmlns:v="urn:schemas-microsoft-com:vml" xmlns:wp14="http://schemas.microsoft.com/office/word/2010/wordprocessingDrawing" xmlns:wp="http://schemas.openxmlformats.org/drawingml/2006/wordprocessingDrawing" xmlns:w10="urn:schemas-microsoft-com:office:word" xmlns:w="http://schemas.openxmlformats.org/wordprocessingml/2006/main" xmlns:w14="http://schemas.microsoft.com/office/word/2010/wordml" xmlns:w15="http://schemas.microsoft.com/office/word/2012/wordml" xmlns:w16cid="http://schemas.microsoft.com/office/word/2016/wordml/cid" xmlns:w16se="http://schemas.microsoft.com/office/word/2015/wordml/symex" xmlns:wpg="http://schemas.microsoft.com/office/word/2010/wordprocessingGroup" xmlns:wpi="http://schemas.microsoft.com/office/word/2010/wordprocessingInk" xmlns:wne="http://schemas.microsoft.com/office/word/2006/wordml" xmlns:wps="http://schemas.microsoft.com/office/word/2010/wordprocessingShape" mc:Ignorable="w14 w15 w16se w16cid wp14">
-  <w:abstractNum w:abstractNumId="0" w15:restartNumberingAfterBreak="0">
+<w:numbering xmlns:wpc="http://schemas.microsoft.com/office/word/2010/wordprocessingCanvas" xmlns:mo="http://schemas.microsoft.com/office/mac/office/2008/main" xmlns:mc="http://schemas.openxmlformats.org/markup-compatibility/2006" xmlns:mv="urn:schemas-microsoft-com:mac:vml" xmlns:o="urn:schemas-microsoft-com:office:office" xmlns:r="http://schemas.openxmlformats.org/officeDocument/2006/relationships" xmlns:m="http://schemas.openxmlformats.org/officeDocument/2006/math" xmlns:v="urn:schemas-microsoft-com:vml" xmlns:wp14="http://schemas.microsoft.com/office/word/2010/wordprocessingDrawing" xmlns:wp="http://schemas.openxmlformats.org/drawingml/2006/wordprocessingDrawing" xmlns:w10="urn:schemas-microsoft-com:office:word" xmlns:w="http://schemas.openxmlformats.org/wordprocessingml/2006/main" xmlns:w14="http://schemas.microsoft.com/office/word/2010/wordml" xmlns:w15="http://schemas.microsoft.com/office/word/2012/wordml" xmlns:wpg="http://schemas.microsoft.com/office/word/2010/wordprocessingGroup" xmlns:wpi="http://schemas.microsoft.com/office/word/2010/wordprocessingInk" xmlns:wne="http://schemas.microsoft.com/office/word/2006/wordml" xmlns:wps="http://schemas.microsoft.com/office/word/2010/wordprocessingShape" mc:Ignorable="w14 w15 wp14">
+  <w:abstractNum w:abstractNumId="0">
     <w:nsid w:val="015958DD"/>
     <w:multiLevelType w:val="hybridMultilevel"/>
     <w:tmpl w:val="B2469EDE"/>
@@ -3206,7 +3062,7 @@
       </w:rPr>
     </w:lvl>
   </w:abstractNum>
-  <w:abstractNum w:abstractNumId="1" w15:restartNumberingAfterBreak="0">
+  <w:abstractNum w:abstractNumId="1">
     <w:nsid w:val="052D4FDC"/>
     <w:multiLevelType w:val="hybridMultilevel"/>
     <w:tmpl w:val="D430C706"/>
@@ -3319,7 +3175,7 @@
       </w:rPr>
     </w:lvl>
   </w:abstractNum>
-  <w:abstractNum w:abstractNumId="2" w15:restartNumberingAfterBreak="0">
+  <w:abstractNum w:abstractNumId="2">
     <w:nsid w:val="0ACF6157"/>
     <w:multiLevelType w:val="hybridMultilevel"/>
     <w:tmpl w:val="1C0C5844"/>
@@ -3432,7 +3288,7 @@
       </w:rPr>
     </w:lvl>
   </w:abstractNum>
-  <w:abstractNum w:abstractNumId="3" w15:restartNumberingAfterBreak="0">
+  <w:abstractNum w:abstractNumId="3">
     <w:nsid w:val="0C7A5E47"/>
     <w:multiLevelType w:val="hybridMultilevel"/>
     <w:tmpl w:val="33C43186"/>
@@ -3545,7 +3401,7 @@
       </w:rPr>
     </w:lvl>
   </w:abstractNum>
-  <w:abstractNum w:abstractNumId="4" w15:restartNumberingAfterBreak="0">
+  <w:abstractNum w:abstractNumId="4">
     <w:nsid w:val="0FBB246B"/>
     <w:multiLevelType w:val="hybridMultilevel"/>
     <w:tmpl w:val="A22E6F08"/>
@@ -3658,7 +3514,7 @@
       </w:rPr>
     </w:lvl>
   </w:abstractNum>
-  <w:abstractNum w:abstractNumId="5" w15:restartNumberingAfterBreak="0">
+  <w:abstractNum w:abstractNumId="5">
     <w:nsid w:val="102A5161"/>
     <w:multiLevelType w:val="hybridMultilevel"/>
     <w:tmpl w:val="96FE187E"/>
@@ -3771,7 +3627,7 @@
       </w:rPr>
     </w:lvl>
   </w:abstractNum>
-  <w:abstractNum w:abstractNumId="6" w15:restartNumberingAfterBreak="0">
+  <w:abstractNum w:abstractNumId="6">
     <w:nsid w:val="10F248AA"/>
     <w:multiLevelType w:val="hybridMultilevel"/>
     <w:tmpl w:val="C5722FAA"/>
@@ -3884,7 +3740,7 @@
       </w:rPr>
     </w:lvl>
   </w:abstractNum>
-  <w:abstractNum w:abstractNumId="7" w15:restartNumberingAfterBreak="0">
+  <w:abstractNum w:abstractNumId="7">
     <w:nsid w:val="1D822BBD"/>
     <w:multiLevelType w:val="hybridMultilevel"/>
     <w:tmpl w:val="73420AA6"/>
@@ -3997,7 +3853,7 @@
       </w:rPr>
     </w:lvl>
   </w:abstractNum>
-  <w:abstractNum w:abstractNumId="8" w15:restartNumberingAfterBreak="0">
+  <w:abstractNum w:abstractNumId="8">
     <w:nsid w:val="1F146F89"/>
     <w:multiLevelType w:val="hybridMultilevel"/>
     <w:tmpl w:val="3FEE00E6"/>
@@ -4110,7 +3966,7 @@
       </w:rPr>
     </w:lvl>
   </w:abstractNum>
-  <w:abstractNum w:abstractNumId="9" w15:restartNumberingAfterBreak="0">
+  <w:abstractNum w:abstractNumId="9">
     <w:nsid w:val="1FD435A8"/>
     <w:multiLevelType w:val="hybridMultilevel"/>
     <w:tmpl w:val="49E8DD22"/>
@@ -4223,7 +4079,7 @@
       </w:rPr>
     </w:lvl>
   </w:abstractNum>
-  <w:abstractNum w:abstractNumId="10" w15:restartNumberingAfterBreak="0">
+  <w:abstractNum w:abstractNumId="10">
     <w:nsid w:val="2A540E87"/>
     <w:multiLevelType w:val="hybridMultilevel"/>
     <w:tmpl w:val="EC809A48"/>
@@ -4309,7 +4165,7 @@
       </w:pPr>
     </w:lvl>
   </w:abstractNum>
-  <w:abstractNum w:abstractNumId="11" w15:restartNumberingAfterBreak="0">
+  <w:abstractNum w:abstractNumId="11">
     <w:nsid w:val="327D2E74"/>
     <w:multiLevelType w:val="hybridMultilevel"/>
     <w:tmpl w:val="CA5A9AAC"/>
@@ -4422,7 +4278,7 @@
       </w:rPr>
     </w:lvl>
   </w:abstractNum>
-  <w:abstractNum w:abstractNumId="12" w15:restartNumberingAfterBreak="0">
+  <w:abstractNum w:abstractNumId="12">
     <w:nsid w:val="3881600B"/>
     <w:multiLevelType w:val="hybridMultilevel"/>
     <w:tmpl w:val="8884CA34"/>
@@ -4535,7 +4391,7 @@
       </w:rPr>
     </w:lvl>
   </w:abstractNum>
-  <w:abstractNum w:abstractNumId="13" w15:restartNumberingAfterBreak="0">
+  <w:abstractNum w:abstractNumId="13">
     <w:nsid w:val="38DA3494"/>
     <w:multiLevelType w:val="hybridMultilevel"/>
     <w:tmpl w:val="B1FA7572"/>
@@ -4648,7 +4504,7 @@
       </w:rPr>
     </w:lvl>
   </w:abstractNum>
-  <w:abstractNum w:abstractNumId="14" w15:restartNumberingAfterBreak="0">
+  <w:abstractNum w:abstractNumId="14">
     <w:nsid w:val="3CDE53F5"/>
     <w:multiLevelType w:val="hybridMultilevel"/>
     <w:tmpl w:val="6B16C7A6"/>
@@ -4761,7 +4617,7 @@
       </w:rPr>
     </w:lvl>
   </w:abstractNum>
-  <w:abstractNum w:abstractNumId="15" w15:restartNumberingAfterBreak="0">
+  <w:abstractNum w:abstractNumId="15">
     <w:nsid w:val="456E53BF"/>
     <w:multiLevelType w:val="hybridMultilevel"/>
     <w:tmpl w:val="0B46F4EE"/>
@@ -4874,7 +4730,7 @@
       </w:rPr>
     </w:lvl>
   </w:abstractNum>
-  <w:abstractNum w:abstractNumId="16" w15:restartNumberingAfterBreak="0">
+  <w:abstractNum w:abstractNumId="16">
     <w:nsid w:val="46625260"/>
     <w:multiLevelType w:val="hybridMultilevel"/>
     <w:tmpl w:val="FAAAF216"/>
@@ -4987,7 +4843,7 @@
       </w:rPr>
     </w:lvl>
   </w:abstractNum>
-  <w:abstractNum w:abstractNumId="17" w15:restartNumberingAfterBreak="0">
+  <w:abstractNum w:abstractNumId="17">
     <w:nsid w:val="482B5532"/>
     <w:multiLevelType w:val="hybridMultilevel"/>
     <w:tmpl w:val="395E5B64"/>
@@ -5100,7 +4956,7 @@
       </w:rPr>
     </w:lvl>
   </w:abstractNum>
-  <w:abstractNum w:abstractNumId="18" w15:restartNumberingAfterBreak="0">
+  <w:abstractNum w:abstractNumId="18">
     <w:nsid w:val="4AD64646"/>
     <w:multiLevelType w:val="hybridMultilevel"/>
     <w:tmpl w:val="586EF522"/>
@@ -5213,7 +5069,7 @@
       </w:rPr>
     </w:lvl>
   </w:abstractNum>
-  <w:abstractNum w:abstractNumId="19" w15:restartNumberingAfterBreak="0">
+  <w:abstractNum w:abstractNumId="19">
     <w:nsid w:val="4D3C4D30"/>
     <w:multiLevelType w:val="hybridMultilevel"/>
     <w:tmpl w:val="C0D66C10"/>
@@ -5326,7 +5182,7 @@
       </w:rPr>
     </w:lvl>
   </w:abstractNum>
-  <w:abstractNum w:abstractNumId="20" w15:restartNumberingAfterBreak="0">
+  <w:abstractNum w:abstractNumId="20">
     <w:nsid w:val="4E3D4096"/>
     <w:multiLevelType w:val="hybridMultilevel"/>
     <w:tmpl w:val="FC32CD20"/>
@@ -5439,7 +5295,7 @@
       </w:rPr>
     </w:lvl>
   </w:abstractNum>
-  <w:abstractNum w:abstractNumId="21" w15:restartNumberingAfterBreak="0">
+  <w:abstractNum w:abstractNumId="21">
     <w:nsid w:val="50E40C26"/>
     <w:multiLevelType w:val="hybridMultilevel"/>
     <w:tmpl w:val="9962ED96"/>
@@ -5552,7 +5408,7 @@
       </w:rPr>
     </w:lvl>
   </w:abstractNum>
-  <w:abstractNum w:abstractNumId="22" w15:restartNumberingAfterBreak="0">
+  <w:abstractNum w:abstractNumId="22">
     <w:nsid w:val="547E3D8E"/>
     <w:multiLevelType w:val="hybridMultilevel"/>
     <w:tmpl w:val="5060F7EA"/>
@@ -5665,7 +5521,7 @@
       </w:rPr>
     </w:lvl>
   </w:abstractNum>
-  <w:abstractNum w:abstractNumId="23" w15:restartNumberingAfterBreak="0">
+  <w:abstractNum w:abstractNumId="23">
     <w:nsid w:val="58C7090B"/>
     <w:multiLevelType w:val="hybridMultilevel"/>
     <w:tmpl w:val="2E561046"/>
@@ -5778,7 +5634,7 @@
       </w:rPr>
     </w:lvl>
   </w:abstractNum>
-  <w:abstractNum w:abstractNumId="24" w15:restartNumberingAfterBreak="0">
+  <w:abstractNum w:abstractNumId="24">
     <w:nsid w:val="5B4075C8"/>
     <w:multiLevelType w:val="hybridMultilevel"/>
     <w:tmpl w:val="82AC8B92"/>
@@ -5891,7 +5747,7 @@
       </w:rPr>
     </w:lvl>
   </w:abstractNum>
-  <w:abstractNum w:abstractNumId="25" w15:restartNumberingAfterBreak="0">
+  <w:abstractNum w:abstractNumId="25">
     <w:nsid w:val="5BE1199E"/>
     <w:multiLevelType w:val="hybridMultilevel"/>
     <w:tmpl w:val="E2AC7030"/>
@@ -5977,7 +5833,7 @@
       </w:pPr>
     </w:lvl>
   </w:abstractNum>
-  <w:abstractNum w:abstractNumId="26" w15:restartNumberingAfterBreak="0">
+  <w:abstractNum w:abstractNumId="26">
     <w:nsid w:val="601262D3"/>
     <w:multiLevelType w:val="hybridMultilevel"/>
     <w:tmpl w:val="F79EF086"/>
@@ -6090,7 +5946,7 @@
       </w:rPr>
     </w:lvl>
   </w:abstractNum>
-  <w:abstractNum w:abstractNumId="27" w15:restartNumberingAfterBreak="0">
+  <w:abstractNum w:abstractNumId="27">
     <w:nsid w:val="68DB587B"/>
     <w:multiLevelType w:val="hybridMultilevel"/>
     <w:tmpl w:val="56C063FE"/>
@@ -6203,7 +6059,7 @@
       </w:rPr>
     </w:lvl>
   </w:abstractNum>
-  <w:abstractNum w:abstractNumId="28" w15:restartNumberingAfterBreak="0">
+  <w:abstractNum w:abstractNumId="28">
     <w:nsid w:val="6F211948"/>
     <w:multiLevelType w:val="hybridMultilevel"/>
     <w:tmpl w:val="29BA251C"/>
@@ -6316,7 +6172,7 @@
       </w:rPr>
     </w:lvl>
   </w:abstractNum>
-  <w:abstractNum w:abstractNumId="29" w15:restartNumberingAfterBreak="0">
+  <w:abstractNum w:abstractNumId="29">
     <w:nsid w:val="714B1A7C"/>
     <w:multiLevelType w:val="hybridMultilevel"/>
     <w:tmpl w:val="77DE0FC0"/>
@@ -6429,7 +6285,7 @@
       </w:rPr>
     </w:lvl>
   </w:abstractNum>
-  <w:abstractNum w:abstractNumId="30" w15:restartNumberingAfterBreak="0">
+  <w:abstractNum w:abstractNumId="30">
     <w:nsid w:val="79603545"/>
     <w:multiLevelType w:val="hybridMultilevel"/>
     <w:tmpl w:val="C24ED28C"/>
@@ -6542,7 +6398,7 @@
       </w:rPr>
     </w:lvl>
   </w:abstractNum>
-  <w:abstractNum w:abstractNumId="31" w15:restartNumberingAfterBreak="0">
+  <w:abstractNum w:abstractNumId="31">
     <w:nsid w:val="7C7560CD"/>
     <w:multiLevelType w:val="hybridMultilevel"/>
     <w:tmpl w:val="CDA6CD56"/>
@@ -6755,7 +6611,7 @@
 </file>
 
 <file path=word/styles.xml><?xml version="1.0" encoding="utf-8"?>
-<w:styles xmlns:mc="http://schemas.openxmlformats.org/markup-compatibility/2006" xmlns:r="http://schemas.openxmlformats.org/officeDocument/2006/relationships" xmlns:w="http://schemas.openxmlformats.org/wordprocessingml/2006/main" xmlns:w14="http://schemas.microsoft.com/office/word/2010/wordml" xmlns:w15="http://schemas.microsoft.com/office/word/2012/wordml" xmlns:w16cid="http://schemas.microsoft.com/office/word/2016/wordml/cid" xmlns:w16se="http://schemas.microsoft.com/office/word/2015/wordml/symex" mc:Ignorable="w14 w15 w16se w16cid">
+<w:styles xmlns:mc="http://schemas.openxmlformats.org/markup-compatibility/2006" xmlns:r="http://schemas.openxmlformats.org/officeDocument/2006/relationships" xmlns:w="http://schemas.openxmlformats.org/wordprocessingml/2006/main" xmlns:w14="http://schemas.microsoft.com/office/word/2010/wordml" xmlns:w15="http://schemas.microsoft.com/office/word/2012/wordml" mc:Ignorable="w14 w15">
   <w:docDefaults>
     <w:rPrDefault>
       <w:rPr>
@@ -6767,7 +6623,7 @@
     </w:rPrDefault>
     <w:pPrDefault/>
   </w:docDefaults>
-  <w:latentStyles w:defLockedState="0" w:defUIPriority="99" w:defSemiHidden="0" w:defUnhideWhenUsed="0" w:defQFormat="0" w:count="375">
+  <w:latentStyles w:defLockedState="0" w:defUIPriority="99" w:defSemiHidden="0" w:defUnhideWhenUsed="0" w:defQFormat="0" w:count="382">
     <w:lsdException w:name="Normal" w:uiPriority="0" w:qFormat="1"/>
     <w:lsdException w:name="heading 1" w:uiPriority="9" w:qFormat="1"/>
     <w:lsdException w:name="heading 2" w:semiHidden="1" w:uiPriority="9" w:unhideWhenUsed="1" w:qFormat="1"/>
@@ -6924,6 +6780,15 @@
     <w:lsdException w:name="Balloon Text" w:semiHidden="1" w:unhideWhenUsed="1"/>
     <w:lsdException w:name="Table Grid" w:uiPriority="39"/>
     <w:lsdException w:name="Table Theme" w:semiHidden="1" w:unhideWhenUsed="1"/>
+    <w:lsdException w:name="Note Level 1" w:semiHidden="1" w:unhideWhenUsed="1"/>
+    <w:lsdException w:name="Note Level 2" w:semiHidden="1" w:unhideWhenUsed="1"/>
+    <w:lsdException w:name="Note Level 3" w:semiHidden="1" w:unhideWhenUsed="1"/>
+    <w:lsdException w:name="Note Level 4" w:semiHidden="1" w:unhideWhenUsed="1"/>
+    <w:lsdException w:name="Note Level 5" w:semiHidden="1" w:unhideWhenUsed="1"/>
+    <w:lsdException w:name="Note Level 6" w:semiHidden="1" w:unhideWhenUsed="1"/>
+    <w:lsdException w:name="Note Level 7" w:semiHidden="1" w:unhideWhenUsed="1"/>
+    <w:lsdException w:name="Note Level 8" w:semiHidden="1" w:unhideWhenUsed="1"/>
+    <w:lsdException w:name="Note Level 9" w:semiHidden="1" w:unhideWhenUsed="1"/>
     <w:lsdException w:name="Placeholder Text" w:semiHidden="1"/>
     <w:lsdException w:name="No Spacing" w:uiPriority="1" w:qFormat="1"/>
     <w:lsdException w:name="Light Shading" w:uiPriority="60"/>

</xml_diff>